<commit_message>
80后成长记 How the Post-80s Grew Up
</commit_message>
<xml_diff>
--- a/How the Post-80s Grew Up.docx
+++ b/How the Post-80s Grew Up.docx
@@ -102,7 +102,83 @@
     <w:p>
       <w:pPr>
         <w:spacing w:line="220" w:lineRule="atLeast"/>
+        <w:rPr>
+          <w:rFonts w:cs="Tahoma" w:hint="eastAsia"/>
+          <w:color w:val="000000"/>
+          <w:sz w:val="21"/>
+          <w:szCs w:val="21"/>
+          <w:shd w:val="clear" w:color="auto" w:fill="FFFFFF"/>
+        </w:rPr>
       </w:pPr>
+      <w:r>
+        <w:rPr>
+          <w:rFonts w:cs="Tahoma"/>
+          <w:color w:val="000000"/>
+          <w:sz w:val="21"/>
+          <w:szCs w:val="21"/>
+          <w:shd w:val="clear" w:color="auto" w:fill="FFFFFF"/>
+        </w:rPr>
+        <w:t xml:space="preserve">The film Post-80s, by first-time director Li </w:t>
+      </w:r>
+      <w:proofErr w:type="spellStart"/>
+      <w:r>
+        <w:rPr>
+          <w:rFonts w:cs="Tahoma"/>
+          <w:color w:val="000000"/>
+          <w:sz w:val="21"/>
+          <w:szCs w:val="21"/>
+          <w:shd w:val="clear" w:color="auto" w:fill="FFFFFF"/>
+        </w:rPr>
+        <w:t>Fangfang</w:t>
+      </w:r>
+      <w:proofErr w:type="spellEnd"/>
+      <w:r>
+        <w:rPr>
+          <w:rFonts w:cs="Tahoma"/>
+          <w:color w:val="000000"/>
+          <w:sz w:val="21"/>
+          <w:szCs w:val="21"/>
+          <w:shd w:val="clear" w:color="auto" w:fill="FFFFFF"/>
+        </w:rPr>
+        <w:t>, reflects this situation. The film tells a story of an orphaned girl, as she grows from a 16 year-old high school student into a 27 year-old professional. The fighting girl gives the post-80s new image, they are positive to life, fighting for their future with continuous effort.</w:t>
+      </w:r>
+    </w:p>
+    <w:p>
+      <w:pPr>
+        <w:spacing w:line="220" w:lineRule="atLeast"/>
+        <w:rPr>
+          <w:rFonts w:cs="Tahoma" w:hint="eastAsia"/>
+          <w:color w:val="000000"/>
+          <w:sz w:val="21"/>
+          <w:szCs w:val="21"/>
+          <w:shd w:val="clear" w:color="auto" w:fill="FFFFFF"/>
+        </w:rPr>
+      </w:pPr>
+      <w:r>
+        <w:rPr>
+          <w:rFonts w:cs="Tahoma"/>
+          <w:color w:val="000000"/>
+          <w:sz w:val="21"/>
+          <w:szCs w:val="21"/>
+          <w:shd w:val="clear" w:color="auto" w:fill="FFFFFF"/>
+        </w:rPr>
+        <w:t>Now when people talk about the post-80s, they are no longer meant to the negative impression, they praise for this generation, for their effort to overcome the great pressure in today’s competitive world. The post-80s are no more the princess and princes, they have grown up, they are the future and the country’s hosts.</w:t>
+      </w:r>
+    </w:p>
+    <w:p>
+      <w:pPr>
+        <w:spacing w:line="220" w:lineRule="atLeast"/>
+      </w:pPr>
+      <w:r>
+        <w:rPr>
+          <w:rFonts w:cs="Tahoma"/>
+          <w:color w:val="000000"/>
+          <w:sz w:val="21"/>
+          <w:szCs w:val="21"/>
+          <w:shd w:val="clear" w:color="auto" w:fill="FFFFFF"/>
+        </w:rPr>
+        <w:t>The post-80s have grown up, they are fearless and find their own places in this world. I belong to this generation, and I am so proud of that.</w:t>
+      </w:r>
     </w:p>
     <w:sectPr>
       <w:pgSz w:w="11906" w:h="16838"/>

</xml_diff>